<commit_message>
Add latest version of project
</commit_message>
<xml_diff>
--- a/LucrareLicenta.docx
+++ b/LucrareLicenta.docx
@@ -5534,8 +5534,6 @@
           <w:szCs w:val="32"/>
         </w:rPr>
       </w:pPr>
-      <w:bookmarkStart w:id="1" w:name="_GoBack"/>
-      <w:bookmarkEnd w:id="1"/>
     </w:p>
     <w:p>
       <w:pPr>
@@ -5547,7 +5545,7 @@
           <w:szCs w:val="36"/>
         </w:rPr>
       </w:pPr>
-      <w:bookmarkStart w:id="2" w:name="_Toc12038865"/>
+      <w:bookmarkStart w:id="1" w:name="_Toc12038865"/>
       <w:r>
         <w:rPr>
           <w:b/>
@@ -5556,7 +5554,7 @@
         </w:rPr>
         <w:t>INTRODUCERE</w:t>
       </w:r>
-      <w:bookmarkEnd w:id="2"/>
+      <w:bookmarkEnd w:id="1"/>
     </w:p>
     <w:p>
       <w:pPr>
@@ -6478,7 +6476,7 @@
           <w:szCs w:val="36"/>
         </w:rPr>
       </w:pPr>
-      <w:bookmarkStart w:id="3" w:name="_Toc12038866"/>
+      <w:bookmarkStart w:id="2" w:name="_Toc12038866"/>
       <w:r>
         <w:rPr>
           <w:b/>
@@ -6488,7 +6486,7 @@
         <w:lastRenderedPageBreak/>
         <w:t>CAPITOLUL 1</w:t>
       </w:r>
-      <w:bookmarkEnd w:id="3"/>
+      <w:bookmarkEnd w:id="2"/>
     </w:p>
     <w:p>
       <w:pPr>
@@ -6500,8 +6498,8 @@
           <w:lang w:val="ro-RO"/>
         </w:rPr>
       </w:pPr>
-      <w:bookmarkStart w:id="4" w:name="_Toc11969199"/>
-      <w:bookmarkStart w:id="5" w:name="_Toc12038867"/>
+      <w:bookmarkStart w:id="3" w:name="_Toc11969199"/>
+      <w:bookmarkStart w:id="4" w:name="_Toc12038867"/>
       <w:r>
         <w:rPr>
           <w:b/>
@@ -6528,8 +6526,8 @@
         </w:rPr>
         <w:t xml:space="preserve"> artificiale</w:t>
       </w:r>
+      <w:bookmarkEnd w:id="3"/>
       <w:bookmarkEnd w:id="4"/>
-      <w:bookmarkEnd w:id="5"/>
     </w:p>
     <w:p>
       <w:pPr>
@@ -6548,7 +6546,7 @@
         <w:spacing w:line="360" w:lineRule="auto"/>
         <w:jc w:val="both"/>
       </w:pPr>
-      <w:bookmarkStart w:id="6" w:name="_Toc12038868"/>
+      <w:bookmarkStart w:id="5" w:name="_Toc12038868"/>
       <w:r>
         <w:rPr>
           <w:sz w:val="28"/>
@@ -6556,7 +6554,7 @@
         </w:rPr>
         <w:t>Introducere</w:t>
       </w:r>
-      <w:bookmarkEnd w:id="6"/>
+      <w:bookmarkEnd w:id="5"/>
     </w:p>
     <w:p>
       <w:pPr>
@@ -6709,7 +6707,7 @@
           <w:lang w:val="ro-RO"/>
         </w:rPr>
       </w:pPr>
-      <w:bookmarkStart w:id="7" w:name="_Toc12038869"/>
+      <w:bookmarkStart w:id="6" w:name="_Toc12038869"/>
       <w:r>
         <w:rPr>
           <w:sz w:val="28"/>
@@ -6740,7 +6738,7 @@
         </w:rPr>
         <w:t xml:space="preserve"> artificiale</w:t>
       </w:r>
-      <w:bookmarkEnd w:id="7"/>
+      <w:bookmarkEnd w:id="6"/>
       <w:r>
         <w:rPr>
           <w:sz w:val="28"/>
@@ -6774,7 +6772,7 @@
           <w:lang w:val="ro-RO"/>
         </w:rPr>
       </w:pPr>
-      <w:bookmarkStart w:id="8" w:name="_Toc12038870"/>
+      <w:bookmarkStart w:id="7" w:name="_Toc12038870"/>
       <w:r>
         <w:rPr>
           <w:b/>
@@ -6784,7 +6782,7 @@
         </w:rPr>
         <w:t>1.1.1 Modul de funcționare</w:t>
       </w:r>
-      <w:bookmarkEnd w:id="8"/>
+      <w:bookmarkEnd w:id="7"/>
     </w:p>
     <w:p>
       <w:pPr>
@@ -7666,7 +7664,7 @@
           <w:lang w:val="ro-RO"/>
         </w:rPr>
       </w:pPr>
-      <w:bookmarkStart w:id="9" w:name="_Toc12038871"/>
+      <w:bookmarkStart w:id="8" w:name="_Toc12038871"/>
       <w:r>
         <w:rPr>
           <w:b/>
@@ -7676,7 +7674,7 @@
         </w:rPr>
         <w:t>1.1.2 Funcția de activare</w:t>
       </w:r>
-      <w:bookmarkEnd w:id="9"/>
+      <w:bookmarkEnd w:id="8"/>
     </w:p>
     <w:p>
       <w:pPr>
@@ -8572,7 +8570,7 @@
           <w:lang w:val="ro-RO"/>
         </w:rPr>
       </w:pPr>
-      <w:bookmarkStart w:id="10" w:name="_Toc12038872"/>
+      <w:bookmarkStart w:id="9" w:name="_Toc12038872"/>
       <w:r>
         <w:rPr>
           <w:b/>
@@ -8582,7 +8580,7 @@
         </w:rPr>
         <w:t>1.1.3 Propagarea erorii</w:t>
       </w:r>
-      <w:bookmarkEnd w:id="10"/>
+      <w:bookmarkEnd w:id="9"/>
     </w:p>
     <w:p>
       <w:pPr>
@@ -8708,7 +8706,7 @@
           <w:lang w:val="ro-RO"/>
         </w:rPr>
       </w:pPr>
-      <w:bookmarkStart w:id="11" w:name="_Toc12038873"/>
+      <w:bookmarkStart w:id="10" w:name="_Toc12038873"/>
       <w:r>
         <w:rPr>
           <w:b/>
@@ -8728,7 +8726,7 @@
         </w:rPr>
         <w:t xml:space="preserve"> Limitări</w:t>
       </w:r>
-      <w:bookmarkEnd w:id="11"/>
+      <w:bookmarkEnd w:id="10"/>
     </w:p>
     <w:p>
       <w:pPr>
@@ -8826,7 +8824,7 @@
           <w:lang w:val="ro-RO"/>
         </w:rPr>
       </w:pPr>
-      <w:bookmarkStart w:id="12" w:name="_Toc12038874"/>
+      <w:bookmarkStart w:id="11" w:name="_Toc12038874"/>
       <w:r>
         <w:rPr>
           <w:sz w:val="28"/>
@@ -8864,7 +8862,7 @@
         </w:rPr>
         <w:t>ele neuronale recurente</w:t>
       </w:r>
-      <w:bookmarkEnd w:id="12"/>
+      <w:bookmarkEnd w:id="11"/>
       <w:r>
         <w:rPr>
           <w:sz w:val="28"/>
@@ -8897,7 +8895,7 @@
           <w:lang w:val="ro-RO"/>
         </w:rPr>
       </w:pPr>
-      <w:bookmarkStart w:id="13" w:name="_Toc12038875"/>
+      <w:bookmarkStart w:id="12" w:name="_Toc12038875"/>
       <w:r>
         <w:rPr>
           <w:b/>
@@ -8907,7 +8905,7 @@
         </w:rPr>
         <w:t>1.2.1 Modul de funcționare</w:t>
       </w:r>
-      <w:bookmarkEnd w:id="13"/>
+      <w:bookmarkEnd w:id="12"/>
     </w:p>
     <w:p>
       <w:pPr>
@@ -10009,7 +10007,7 @@
           <w:lang w:val="ro-RO"/>
         </w:rPr>
       </w:pPr>
-      <w:bookmarkStart w:id="14" w:name="_Toc12038876"/>
+      <w:bookmarkStart w:id="13" w:name="_Toc12038876"/>
       <w:r>
         <w:rPr>
           <w:b/>
@@ -10019,7 +10017,7 @@
         </w:rPr>
         <w:t>1.2.2 Antrenarea rețelei</w:t>
       </w:r>
-      <w:bookmarkEnd w:id="14"/>
+      <w:bookmarkEnd w:id="13"/>
     </w:p>
     <w:p>
       <w:pPr>
@@ -10338,7 +10336,7 @@
           <w:lang w:val="ro-RO"/>
         </w:rPr>
       </w:pPr>
-      <w:bookmarkStart w:id="15" w:name="_Toc12038877"/>
+      <w:bookmarkStart w:id="14" w:name="_Toc12038877"/>
       <w:r>
         <w:rPr>
           <w:b/>
@@ -10357,7 +10355,7 @@
         </w:rPr>
         <w:t xml:space="preserve"> Limitări</w:t>
       </w:r>
-      <w:bookmarkEnd w:id="15"/>
+      <w:bookmarkEnd w:id="14"/>
     </w:p>
     <w:p>
       <w:pPr>
@@ -10549,7 +10547,7 @@
           <w:lang w:val="ro-RO"/>
         </w:rPr>
       </w:pPr>
-      <w:bookmarkStart w:id="16" w:name="_Toc12038878"/>
+      <w:bookmarkStart w:id="15" w:name="_Toc12038878"/>
       <w:r>
         <w:rPr>
           <w:sz w:val="28"/>
@@ -10573,7 +10571,7 @@
         </w:rPr>
         <w:t>țele neuronale LSTM</w:t>
       </w:r>
-      <w:bookmarkEnd w:id="16"/>
+      <w:bookmarkEnd w:id="15"/>
     </w:p>
     <w:p>
       <w:pPr>
@@ -10682,7 +10680,7 @@
           <w:lang w:val="ro-RO"/>
         </w:rPr>
       </w:pPr>
-      <w:bookmarkStart w:id="17" w:name="_Toc12038879"/>
+      <w:bookmarkStart w:id="16" w:name="_Toc12038879"/>
       <w:r>
         <w:rPr>
           <w:b/>
@@ -10701,7 +10699,7 @@
         </w:rPr>
         <w:t>Componente</w:t>
       </w:r>
-      <w:bookmarkEnd w:id="17"/>
+      <w:bookmarkEnd w:id="16"/>
     </w:p>
     <w:p>
       <w:pPr>
@@ -12142,14 +12140,14 @@
           <w:lang w:val="ro-RO"/>
         </w:rPr>
       </w:pPr>
-      <w:bookmarkStart w:id="18" w:name="_Toc12038880"/>
+      <w:bookmarkStart w:id="17" w:name="_Toc12038880"/>
       <w:r>
         <w:rPr>
           <w:lang w:val="ro-RO"/>
         </w:rPr>
         <w:t>1.3.2 Mod de funcționare</w:t>
       </w:r>
-      <w:bookmarkEnd w:id="18"/>
+      <w:bookmarkEnd w:id="17"/>
     </w:p>
     <w:p>
       <w:pPr>
@@ -12597,7 +12595,7 @@
           <w:lang w:val="ro-RO"/>
         </w:rPr>
       </w:pPr>
-      <w:bookmarkStart w:id="19" w:name="_Toc12038881"/>
+      <w:bookmarkStart w:id="18" w:name="_Toc12038881"/>
       <w:r>
         <w:rPr>
           <w:b/>
@@ -12608,7 +12606,7 @@
         <w:lastRenderedPageBreak/>
         <w:t>1.3.3 Aplicații</w:t>
       </w:r>
-      <w:bookmarkEnd w:id="19"/>
+      <w:bookmarkEnd w:id="18"/>
     </w:p>
     <w:p>
       <w:pPr>
@@ -12856,7 +12854,7 @@
           <w:szCs w:val="36"/>
         </w:rPr>
       </w:pPr>
-      <w:bookmarkStart w:id="20" w:name="_Toc12038882"/>
+      <w:bookmarkStart w:id="19" w:name="_Toc12038882"/>
       <w:r>
         <w:rPr>
           <w:b/>
@@ -12866,7 +12864,7 @@
         <w:lastRenderedPageBreak/>
         <w:t>CAPITOLUL 2</w:t>
       </w:r>
-      <w:bookmarkEnd w:id="20"/>
+      <w:bookmarkEnd w:id="19"/>
     </w:p>
     <w:p>
       <w:pPr>
@@ -12877,8 +12875,8 @@
           <w:szCs w:val="36"/>
         </w:rPr>
       </w:pPr>
-      <w:bookmarkStart w:id="21" w:name="_Toc11969215"/>
-      <w:bookmarkStart w:id="22" w:name="_Toc12038883"/>
+      <w:bookmarkStart w:id="20" w:name="_Toc11969215"/>
+      <w:bookmarkStart w:id="21" w:name="_Toc12038883"/>
       <w:r>
         <w:rPr>
           <w:b/>
@@ -12911,8 +12909,8 @@
         </w:rPr>
         <w:t xml:space="preserve"> cu stări ascunse</w:t>
       </w:r>
+      <w:bookmarkEnd w:id="20"/>
       <w:bookmarkEnd w:id="21"/>
-      <w:bookmarkEnd w:id="22"/>
     </w:p>
     <w:p>
       <w:pPr>
@@ -12935,7 +12933,7 @@
           <w:szCs w:val="28"/>
         </w:rPr>
       </w:pPr>
-      <w:bookmarkStart w:id="23" w:name="_Toc12038884"/>
+      <w:bookmarkStart w:id="22" w:name="_Toc12038884"/>
       <w:r>
         <w:rPr>
           <w:sz w:val="28"/>
@@ -12943,7 +12941,7 @@
         </w:rPr>
         <w:t>Introducere</w:t>
       </w:r>
-      <w:bookmarkEnd w:id="23"/>
+      <w:bookmarkEnd w:id="22"/>
     </w:p>
     <w:p>
       <w:pPr>
@@ -13130,7 +13128,7 @@
           <w:szCs w:val="28"/>
         </w:rPr>
       </w:pPr>
-      <w:bookmarkStart w:id="24" w:name="_Toc12038885"/>
+      <w:bookmarkStart w:id="23" w:name="_Toc12038885"/>
       <w:r>
         <w:rPr>
           <w:sz w:val="28"/>
@@ -13145,7 +13143,7 @@
         </w:rPr>
         <w:t>Modelul Markov</w:t>
       </w:r>
-      <w:bookmarkEnd w:id="24"/>
+      <w:bookmarkEnd w:id="23"/>
     </w:p>
     <w:p>
       <w:pPr>
@@ -13294,7 +13292,7 @@
           <w:lang w:val="ro-RO"/>
         </w:rPr>
       </w:pPr>
-      <w:bookmarkStart w:id="25" w:name="_Toc12038886"/>
+      <w:bookmarkStart w:id="24" w:name="_Toc12038886"/>
       <w:r>
         <w:rPr>
           <w:b/>
@@ -13304,7 +13302,7 @@
         </w:rPr>
         <w:t>2.1.1 Procese Markov</w:t>
       </w:r>
-      <w:bookmarkEnd w:id="25"/>
+      <w:bookmarkEnd w:id="24"/>
     </w:p>
     <w:p>
       <w:pPr>
@@ -14059,7 +14057,7 @@
           <w:lang w:val="ro-RO"/>
         </w:rPr>
       </w:pPr>
-      <w:bookmarkStart w:id="26" w:name="_Toc12038887"/>
+      <w:bookmarkStart w:id="25" w:name="_Toc12038887"/>
       <w:r>
         <w:rPr>
           <w:b/>
@@ -14070,7 +14068,7 @@
         <w:lastRenderedPageBreak/>
         <w:t>2.1.2 Lanțuri Markov</w:t>
       </w:r>
-      <w:bookmarkEnd w:id="26"/>
+      <w:bookmarkEnd w:id="25"/>
     </w:p>
     <w:p>
       <w:pPr>
@@ -15406,7 +15404,7 @@
           <w:szCs w:val="28"/>
         </w:rPr>
       </w:pPr>
-      <w:bookmarkStart w:id="27" w:name="_Toc12038888"/>
+      <w:bookmarkStart w:id="26" w:name="_Toc12038888"/>
       <w:r>
         <w:rPr>
           <w:sz w:val="28"/>
@@ -15429,7 +15427,7 @@
         </w:rPr>
         <w:t xml:space="preserve"> cu stări ascunse (HMM)</w:t>
       </w:r>
-      <w:bookmarkEnd w:id="27"/>
+      <w:bookmarkEnd w:id="26"/>
     </w:p>
     <w:p>
       <w:pPr>
@@ -17954,7 +17952,7 @@
           <w:lang w:val="ro-RO"/>
         </w:rPr>
       </w:pPr>
-      <w:bookmarkStart w:id="28" w:name="_Toc12038889"/>
+      <w:bookmarkStart w:id="27" w:name="_Toc12038889"/>
       <w:r>
         <w:rPr>
           <w:b/>
@@ -17973,7 +17971,7 @@
         </w:rPr>
         <w:t>evaluare</w:t>
       </w:r>
-      <w:bookmarkEnd w:id="28"/>
+      <w:bookmarkEnd w:id="27"/>
     </w:p>
     <w:p>
       <w:pPr>
@@ -22778,7 +22776,7 @@
           <w:lang w:val="ro-RO"/>
         </w:rPr>
       </w:pPr>
-      <w:bookmarkStart w:id="29" w:name="_Toc12038890"/>
+      <w:bookmarkStart w:id="28" w:name="_Toc12038890"/>
       <w:r>
         <w:rPr>
           <w:b/>
@@ -22788,7 +22786,7 @@
         </w:rPr>
         <w:t>2.2.1 Problema de decodare</w:t>
       </w:r>
-      <w:bookmarkEnd w:id="29"/>
+      <w:bookmarkEnd w:id="28"/>
     </w:p>
     <w:p>
       <w:pPr>
@@ -25626,7 +25624,7 @@
           <w:lang w:val="ro-RO"/>
         </w:rPr>
       </w:pPr>
-      <w:bookmarkStart w:id="30" w:name="_Toc12038891"/>
+      <w:bookmarkStart w:id="29" w:name="_Toc12038891"/>
       <w:r>
         <w:rPr>
           <w:b/>
@@ -25636,7 +25634,7 @@
         </w:rPr>
         <w:t>2.2.3 Problema de antrenare</w:t>
       </w:r>
-      <w:bookmarkEnd w:id="30"/>
+      <w:bookmarkEnd w:id="29"/>
     </w:p>
     <w:p>
       <w:pPr>
@@ -31732,7 +31730,7 @@
           <w:szCs w:val="36"/>
         </w:rPr>
       </w:pPr>
-      <w:bookmarkStart w:id="31" w:name="_Toc12038892"/>
+      <w:bookmarkStart w:id="30" w:name="_Toc12038892"/>
       <w:r>
         <w:rPr>
           <w:b/>
@@ -31742,7 +31740,7 @@
         <w:lastRenderedPageBreak/>
         <w:t>CAPITOLUL 3</w:t>
       </w:r>
-      <w:bookmarkEnd w:id="31"/>
+      <w:bookmarkEnd w:id="30"/>
     </w:p>
     <w:p>
       <w:pPr>
@@ -31753,8 +31751,8 @@
           <w:szCs w:val="36"/>
         </w:rPr>
       </w:pPr>
-      <w:bookmarkStart w:id="32" w:name="_Toc11969225"/>
-      <w:bookmarkStart w:id="33" w:name="_Toc12038893"/>
+      <w:bookmarkStart w:id="31" w:name="_Toc11969225"/>
+      <w:bookmarkStart w:id="32" w:name="_Toc12038893"/>
       <w:r>
         <w:rPr>
           <w:b/>
@@ -31795,8 +31793,8 @@
         </w:rPr>
         <w:t>textelor</w:t>
       </w:r>
+      <w:bookmarkEnd w:id="31"/>
       <w:bookmarkEnd w:id="32"/>
-      <w:bookmarkEnd w:id="33"/>
     </w:p>
     <w:p>
       <w:pPr>
@@ -31818,7 +31816,7 @@
           <w:szCs w:val="28"/>
         </w:rPr>
       </w:pPr>
-      <w:bookmarkStart w:id="34" w:name="_Toc12038894"/>
+      <w:bookmarkStart w:id="33" w:name="_Toc12038894"/>
       <w:r>
         <w:rPr>
           <w:sz w:val="28"/>
@@ -31826,7 +31824,7 @@
         </w:rPr>
         <w:t>Introducere</w:t>
       </w:r>
-      <w:bookmarkEnd w:id="34"/>
+      <w:bookmarkEnd w:id="33"/>
     </w:p>
     <w:p>
       <w:pPr>
@@ -32080,7 +32078,7 @@
           <w:szCs w:val="28"/>
         </w:rPr>
       </w:pPr>
-      <w:bookmarkStart w:id="35" w:name="_Toc12038895"/>
+      <w:bookmarkStart w:id="34" w:name="_Toc12038895"/>
       <w:r>
         <w:rPr>
           <w:sz w:val="28"/>
@@ -32095,7 +32093,7 @@
         </w:rPr>
         <w:t>.1 Rețele neuronale recurente</w:t>
       </w:r>
-      <w:bookmarkEnd w:id="35"/>
+      <w:bookmarkEnd w:id="34"/>
     </w:p>
     <w:p>
       <w:pPr>
@@ -32426,7 +32424,7 @@
           <w:szCs w:val="24"/>
         </w:rPr>
       </w:pPr>
-      <w:bookmarkStart w:id="36" w:name="_Toc12038896"/>
+      <w:bookmarkStart w:id="35" w:name="_Toc12038896"/>
       <w:r>
         <w:rPr>
           <w:b/>
@@ -32444,7 +32442,7 @@
         </w:rPr>
         <w:t>.1.1 Arhitectura modelului</w:t>
       </w:r>
-      <w:bookmarkEnd w:id="36"/>
+      <w:bookmarkEnd w:id="35"/>
     </w:p>
     <w:p>
       <w:pPr>
@@ -33025,7 +33023,7 @@
           <w:szCs w:val="24"/>
         </w:rPr>
       </w:pPr>
-      <w:bookmarkStart w:id="37" w:name="_Toc12038897"/>
+      <w:bookmarkStart w:id="36" w:name="_Toc12038897"/>
       <w:r>
         <w:rPr>
           <w:b/>
@@ -33042,7 +33040,7 @@
         </w:rPr>
         <w:t>.1.2 Modelarea limbajului folosind RNN</w:t>
       </w:r>
-      <w:bookmarkEnd w:id="37"/>
+      <w:bookmarkEnd w:id="36"/>
     </w:p>
     <w:p>
       <w:pPr>
@@ -33914,7 +33912,7 @@
           <w:lang w:val="ro-RO"/>
         </w:rPr>
       </w:pPr>
-      <w:bookmarkStart w:id="38" w:name="_Toc12038898"/>
+      <w:bookmarkStart w:id="37" w:name="_Toc12038898"/>
       <w:r>
         <w:rPr>
           <w:b/>
@@ -33933,7 +33931,7 @@
         </w:rPr>
         <w:t>.1.3 CNN la nivel de caracter</w:t>
       </w:r>
-      <w:bookmarkEnd w:id="38"/>
+      <w:bookmarkEnd w:id="37"/>
     </w:p>
     <w:p>
       <w:pPr>
@@ -34893,7 +34891,7 @@
           <w:lang w:val="ro-RO"/>
         </w:rPr>
       </w:pPr>
-      <w:bookmarkStart w:id="39" w:name="_Toc12038899"/>
+      <w:bookmarkStart w:id="38" w:name="_Toc12038899"/>
       <w:r>
         <w:rPr>
           <w:b/>
@@ -34937,7 +34935,7 @@
         </w:rPr>
         <w:t xml:space="preserve"> highway</w:t>
       </w:r>
-      <w:bookmarkEnd w:id="39"/>
+      <w:bookmarkEnd w:id="38"/>
     </w:p>
     <w:p>
       <w:pPr>
@@ -36165,7 +36163,7 @@
           <w:szCs w:val="24"/>
         </w:rPr>
       </w:pPr>
-      <w:bookmarkStart w:id="40" w:name="_Toc12038900"/>
+      <w:bookmarkStart w:id="39" w:name="_Toc12038900"/>
       <w:r>
         <w:rPr>
           <w:b/>
@@ -36182,7 +36180,7 @@
         </w:rPr>
         <w:t>.1.4 Rezultate</w:t>
       </w:r>
-      <w:bookmarkEnd w:id="40"/>
+      <w:bookmarkEnd w:id="39"/>
     </w:p>
     <w:p>
       <w:pPr>
@@ -44656,7 +44654,7 @@
           <w:szCs w:val="28"/>
         </w:rPr>
       </w:pPr>
-      <w:bookmarkStart w:id="41" w:name="_Toc12038901"/>
+      <w:bookmarkStart w:id="40" w:name="_Toc12038901"/>
       <w:r>
         <w:rPr>
           <w:sz w:val="28"/>
@@ -44671,7 +44669,7 @@
         </w:rPr>
         <w:t>.2 Completarea automată a codului</w:t>
       </w:r>
-      <w:bookmarkEnd w:id="41"/>
+      <w:bookmarkEnd w:id="40"/>
     </w:p>
     <w:p>
       <w:pPr>
@@ -45013,7 +45011,7 @@
           <w:lang w:val="ro-RO"/>
         </w:rPr>
       </w:pPr>
-      <w:bookmarkStart w:id="42" w:name="_Toc12038902"/>
+      <w:bookmarkStart w:id="41" w:name="_Toc12038902"/>
       <w:r>
         <w:rPr>
           <w:b/>
@@ -45032,7 +45030,7 @@
         </w:rPr>
         <w:t>.2.1 Modelarea simbolurilor</w:t>
       </w:r>
-      <w:bookmarkEnd w:id="42"/>
+      <w:bookmarkEnd w:id="41"/>
     </w:p>
     <w:p>
       <w:pPr>
@@ -45802,7 +45800,7 @@
           <w:lang w:val="ro-RO"/>
         </w:rPr>
       </w:pPr>
-      <w:bookmarkStart w:id="43" w:name="_Toc12038903"/>
+      <w:bookmarkStart w:id="42" w:name="_Toc12038903"/>
       <w:r>
         <w:rPr>
           <w:b/>
@@ -45821,7 +45819,7 @@
         </w:rPr>
         <w:t>.2.2 Metode de învățare</w:t>
       </w:r>
-      <w:bookmarkEnd w:id="43"/>
+      <w:bookmarkEnd w:id="42"/>
     </w:p>
     <w:p>
       <w:pPr>
@@ -49133,7 +49131,7 @@
           <w:lang w:val="ro-RO"/>
         </w:rPr>
       </w:pPr>
-      <w:bookmarkStart w:id="44" w:name="_Toc12038904"/>
+      <w:bookmarkStart w:id="43" w:name="_Toc12038904"/>
       <w:r>
         <w:rPr>
           <w:b/>
@@ -49152,7 +49150,7 @@
         </w:rPr>
         <w:t>.2.3 Rezultate</w:t>
       </w:r>
-      <w:bookmarkEnd w:id="44"/>
+      <w:bookmarkEnd w:id="43"/>
     </w:p>
     <w:p>
       <w:pPr>
@@ -49209,30 +49207,6 @@
         </w:rPr>
         <w:t xml:space="preserve"> de mai jos.</w:t>
       </w:r>
-    </w:p>
-    <w:p>
-      <w:pPr>
-        <w:spacing w:line="360" w:lineRule="auto"/>
-        <w:ind w:left="720" w:firstLine="720"/>
-        <w:jc w:val="both"/>
-        <w:rPr>
-          <w:sz w:val="24"/>
-          <w:szCs w:val="24"/>
-          <w:lang w:val="ro-RO"/>
-        </w:rPr>
-      </w:pPr>
-    </w:p>
-    <w:p>
-      <w:pPr>
-        <w:spacing w:line="360" w:lineRule="auto"/>
-        <w:ind w:left="720" w:firstLine="720"/>
-        <w:jc w:val="both"/>
-        <w:rPr>
-          <w:sz w:val="24"/>
-          <w:szCs w:val="24"/>
-          <w:lang w:val="ro-RO"/>
-        </w:rPr>
-      </w:pPr>
     </w:p>
     <w:p>
       <w:pPr>
@@ -50398,7 +50372,39 @@
           <w:szCs w:val="24"/>
           <w:lang w:val="ro-RO"/>
         </w:rPr>
-        <w:t xml:space="preserve">Acuratețea cunoscută este acuratețea pentru pedicțiile în care următorul simbol este un simbol cheie sau un simbol de poziție din fereastra considerată. Acuratețea absolută este </w:t>
+        <w:t>Acuratețea cunoscută este acuratețea pentru pedicțiile în care următorul simbol este un simbol cheie sau un simbol de poziție din fereastra considerată. Acuratețea absolută este acuratețea pentru toate cazurile , incluzând cazurile în care următorul simbol nu este ni</w:t>
+      </w:r>
+      <w:r>
+        <w:rPr>
+          <w:sz w:val="24"/>
+          <w:szCs w:val="24"/>
+          <w:lang w:val="ro-RO"/>
+        </w:rPr>
+        <w:t>ci simbol cheie, nici un simbol de poziție deja cunoscut</w:t>
+      </w:r>
+      <w:r>
+        <w:rPr>
+          <w:sz w:val="24"/>
+          <w:szCs w:val="24"/>
+          <w:lang w:val="ro-RO"/>
+        </w:rPr>
+        <w:t>.</w:t>
+      </w:r>
+      <w:r>
+        <w:rPr>
+          <w:sz w:val="24"/>
+          <w:szCs w:val="24"/>
+          <w:lang w:val="ro-RO"/>
+        </w:rPr>
+        <w:t xml:space="preserve"> </w:t>
+      </w:r>
+      <w:r>
+        <w:rPr>
+          <w:sz w:val="24"/>
+          <w:szCs w:val="24"/>
+          <w:lang w:val="ro-RO"/>
+        </w:rPr>
+        <w:t xml:space="preserve">Acuratețe chei este acuratețea cu care se prezic </w:t>
       </w:r>
       <w:r>
         <w:rPr>
@@ -50407,39 +50413,7 @@
           <w:lang w:val="ro-RO"/>
         </w:rPr>
         <w:lastRenderedPageBreak/>
-        <w:t>acuratețea pentru toate cazurile , incluzând cazurile în care următorul simbol nu este ni</w:t>
-      </w:r>
-      <w:r>
-        <w:rPr>
-          <w:sz w:val="24"/>
-          <w:szCs w:val="24"/>
-          <w:lang w:val="ro-RO"/>
-        </w:rPr>
-        <w:t>ci simbol cheie, nici un simbol de poziție deja cunoscut</w:t>
-      </w:r>
-      <w:r>
-        <w:rPr>
-          <w:sz w:val="24"/>
-          <w:szCs w:val="24"/>
-          <w:lang w:val="ro-RO"/>
-        </w:rPr>
-        <w:t>.</w:t>
-      </w:r>
-      <w:r>
-        <w:rPr>
-          <w:sz w:val="24"/>
-          <w:szCs w:val="24"/>
-          <w:lang w:val="ro-RO"/>
-        </w:rPr>
-        <w:t xml:space="preserve"> </w:t>
-      </w:r>
-      <w:r>
-        <w:rPr>
-          <w:sz w:val="24"/>
-          <w:szCs w:val="24"/>
-          <w:lang w:val="ro-RO"/>
-        </w:rPr>
-        <w:t xml:space="preserve">Acuratețe chei este acuratețea cu care se prezic corect simboluri cheie, iar acuratețe poziție este acuratețea cu care se prezic corect simboluri de poziție. </w:t>
+        <w:t xml:space="preserve">corect simboluri cheie, iar acuratețe poziție este acuratețea cu care se prezic corect simboluri de poziție. </w:t>
       </w:r>
       <w:r>
         <w:rPr>
@@ -50818,7 +50792,7 @@
           <w:szCs w:val="36"/>
         </w:rPr>
       </w:pPr>
-      <w:bookmarkStart w:id="45" w:name="_Toc12038905"/>
+      <w:bookmarkStart w:id="44" w:name="_Toc12038905"/>
       <w:r>
         <w:rPr>
           <w:b/>
@@ -50828,7 +50802,7 @@
         <w:lastRenderedPageBreak/>
         <w:t>CAPITOLUL 4</w:t>
       </w:r>
-      <w:bookmarkEnd w:id="45"/>
+      <w:bookmarkEnd w:id="44"/>
     </w:p>
     <w:p>
       <w:pPr>
@@ -50839,8 +50813,8 @@
           <w:szCs w:val="36"/>
         </w:rPr>
       </w:pPr>
-      <w:bookmarkStart w:id="46" w:name="_Toc11969238"/>
-      <w:bookmarkStart w:id="47" w:name="_Toc12038906"/>
+      <w:bookmarkStart w:id="45" w:name="_Toc11969238"/>
+      <w:bookmarkStart w:id="46" w:name="_Toc12038906"/>
       <w:r>
         <w:rPr>
           <w:b/>
@@ -50849,8 +50823,8 @@
         </w:rPr>
         <w:t>Aplicație practică:</w:t>
       </w:r>
+      <w:bookmarkEnd w:id="45"/>
       <w:bookmarkEnd w:id="46"/>
-      <w:bookmarkEnd w:id="47"/>
     </w:p>
     <w:p>
       <w:pPr>
@@ -50861,8 +50835,8 @@
           <w:szCs w:val="36"/>
         </w:rPr>
       </w:pPr>
-      <w:bookmarkStart w:id="48" w:name="_Toc11969239"/>
-      <w:bookmarkStart w:id="49" w:name="_Toc12038907"/>
+      <w:bookmarkStart w:id="47" w:name="_Toc11969239"/>
+      <w:bookmarkStart w:id="48" w:name="_Toc12038907"/>
       <w:r>
         <w:rPr>
           <w:b/>
@@ -50871,8 +50845,8 @@
         </w:rPr>
         <w:t>SpeedyTalk</w:t>
       </w:r>
+      <w:bookmarkEnd w:id="47"/>
       <w:bookmarkEnd w:id="48"/>
-      <w:bookmarkEnd w:id="49"/>
     </w:p>
     <w:p>
       <w:pPr>
@@ -50893,7 +50867,7 @@
           <w:szCs w:val="28"/>
         </w:rPr>
       </w:pPr>
-      <w:bookmarkStart w:id="50" w:name="_Toc12038908"/>
+      <w:bookmarkStart w:id="49" w:name="_Toc12038908"/>
       <w:r>
         <w:rPr>
           <w:sz w:val="28"/>
@@ -50901,7 +50875,7 @@
         </w:rPr>
         <w:t>Introducere</w:t>
       </w:r>
-      <w:bookmarkEnd w:id="50"/>
+      <w:bookmarkEnd w:id="49"/>
     </w:p>
     <w:p>
       <w:pPr>
@@ -51010,7 +50984,7 @@
           <w:szCs w:val="28"/>
         </w:rPr>
       </w:pPr>
-      <w:bookmarkStart w:id="51" w:name="_Toc12038909"/>
+      <w:bookmarkStart w:id="50" w:name="_Toc12038909"/>
       <w:r>
         <w:rPr>
           <w:sz w:val="28"/>
@@ -51025,7 +50999,7 @@
         </w:rPr>
         <w:t>Dezvoltarea aplicației</w:t>
       </w:r>
-      <w:bookmarkEnd w:id="51"/>
+      <w:bookmarkEnd w:id="50"/>
     </w:p>
     <w:p>
       <w:pPr>
@@ -51143,7 +51117,7 @@
           <w:szCs w:val="24"/>
         </w:rPr>
       </w:pPr>
-      <w:bookmarkStart w:id="52" w:name="_Toc12038910"/>
+      <w:bookmarkStart w:id="51" w:name="_Toc12038910"/>
       <w:r>
         <w:rPr>
           <w:b/>
@@ -51152,7 +51126,7 @@
         </w:rPr>
         <w:t>4.1.1 Definire şi specificare</w:t>
       </w:r>
-      <w:bookmarkEnd w:id="52"/>
+      <w:bookmarkEnd w:id="51"/>
     </w:p>
     <w:p>
       <w:pPr>
@@ -51273,7 +51247,7 @@
           <w:szCs w:val="24"/>
         </w:rPr>
       </w:pPr>
-      <w:bookmarkStart w:id="53" w:name="_Toc12038911"/>
+      <w:bookmarkStart w:id="52" w:name="_Toc12038911"/>
       <w:r>
         <w:rPr>
           <w:b/>
@@ -51283,7 +51257,7 @@
         <w:lastRenderedPageBreak/>
         <w:t>4.1.2 Analiză și proiectare</w:t>
       </w:r>
-      <w:bookmarkEnd w:id="53"/>
+      <w:bookmarkEnd w:id="52"/>
     </w:p>
     <w:p>
       <w:pPr>
@@ -52358,15 +52332,7 @@
                   <w:sz w:val="24"/>
                   <w:szCs w:val="24"/>
                 </w:rPr>
-                <m:t>nr. apariții cuvânt du</m:t>
-              </m:r>
-              <m:r>
-                <w:rPr>
-                  <w:rFonts w:ascii="Cambria Math" w:hAnsi="Cambria Math"/>
-                  <w:sz w:val="24"/>
-                  <w:szCs w:val="24"/>
-                </w:rPr>
-                <m:t>pă prefix</m:t>
+                <m:t>nr. apariții cuvânt după prefix</m:t>
               </m:r>
             </m:num>
             <m:den>
@@ -53156,7 +53122,7 @@
           <w:szCs w:val="24"/>
         </w:rPr>
       </w:pPr>
-      <w:bookmarkStart w:id="54" w:name="_Toc12038912"/>
+      <w:bookmarkStart w:id="53" w:name="_Toc12038912"/>
       <w:r>
         <w:rPr>
           <w:b/>
@@ -53165,7 +53131,7 @@
         </w:rPr>
         <w:t>4.1.3 Implementare</w:t>
       </w:r>
-      <w:bookmarkEnd w:id="54"/>
+      <w:bookmarkEnd w:id="53"/>
     </w:p>
     <w:p>
       <w:pPr>
@@ -53800,7 +53766,7 @@
           <w:szCs w:val="24"/>
         </w:rPr>
       </w:pPr>
-      <w:bookmarkStart w:id="55" w:name="_Toc12038913"/>
+      <w:bookmarkStart w:id="54" w:name="_Toc12038913"/>
       <w:r>
         <w:rPr>
           <w:b/>
@@ -53809,7 +53775,7 @@
         </w:rPr>
         <w:t>4.1.4 Manual de utilizare</w:t>
       </w:r>
-      <w:bookmarkEnd w:id="55"/>
+      <w:bookmarkEnd w:id="54"/>
     </w:p>
     <w:p>
       <w:pPr>
@@ -54724,7 +54690,7 @@
           <w:szCs w:val="28"/>
         </w:rPr>
       </w:pPr>
-      <w:bookmarkStart w:id="56" w:name="_Toc12038914"/>
+      <w:bookmarkStart w:id="55" w:name="_Toc12038914"/>
       <w:r>
         <w:rPr>
           <w:sz w:val="28"/>
@@ -54732,7 +54698,7 @@
         </w:rPr>
         <w:t>4.2 Rezultate experimentale</w:t>
       </w:r>
-      <w:bookmarkEnd w:id="56"/>
+      <w:bookmarkEnd w:id="55"/>
       <w:r>
         <w:rPr>
           <w:sz w:val="28"/>
@@ -54768,7 +54734,7 @@
           <w:szCs w:val="24"/>
         </w:rPr>
       </w:pPr>
-      <w:bookmarkStart w:id="57" w:name="_Toc12038915"/>
+      <w:bookmarkStart w:id="56" w:name="_Toc12038915"/>
       <w:r>
         <w:rPr>
           <w:b/>
@@ -54777,7 +54743,7 @@
         </w:rPr>
         <w:t>4.2.1 Setul de date</w:t>
       </w:r>
-      <w:bookmarkEnd w:id="57"/>
+      <w:bookmarkEnd w:id="56"/>
     </w:p>
     <w:p>
       <w:pPr>
@@ -55205,7 +55171,7 @@
           <w:szCs w:val="24"/>
         </w:rPr>
       </w:pPr>
-      <w:bookmarkStart w:id="58" w:name="_Toc12038916"/>
+      <w:bookmarkStart w:id="57" w:name="_Toc12038916"/>
       <w:r>
         <w:rPr>
           <w:b/>
@@ -55214,7 +55180,7 @@
         </w:rPr>
         <w:t>4.2.1 Rezultate</w:t>
       </w:r>
-      <w:bookmarkEnd w:id="58"/>
+      <w:bookmarkEnd w:id="57"/>
     </w:p>
     <w:p>
       <w:pPr>
@@ -56233,7 +56199,16 @@
                 <w:sz w:val="24"/>
                 <w:szCs w:val="24"/>
               </w:rPr>
-              <w:t>16,065</w:t>
+              <w:t>16</w:t>
+            </w:r>
+            <w:bookmarkStart w:id="58" w:name="_GoBack"/>
+            <w:bookmarkEnd w:id="58"/>
+            <w:r>
+              <w:rPr>
+                <w:sz w:val="24"/>
+                <w:szCs w:val="24"/>
+              </w:rPr>
+              <w:t>065</w:t>
             </w:r>
           </w:p>
         </w:tc>
@@ -59783,7 +59758,7 @@
           <w:rPr>
             <w:noProof/>
           </w:rPr>
-          <w:t>46</w:t>
+          <w:t>42</w:t>
         </w:r>
         <w:r>
           <w:rPr>
@@ -63541,7 +63516,6 @@
   <w:style w:type="character" w:default="1" w:styleId="DefaultParagraphFont">
     <w:name w:val="Default Paragraph Font"/>
     <w:uiPriority w:val="1"/>
-    <w:semiHidden/>
     <w:unhideWhenUsed/>
   </w:style>
   <w:style w:type="table" w:default="1" w:styleId="TableNormal">
@@ -64179,7 +64153,6 @@
   <w:style w:type="character" w:default="1" w:styleId="DefaultParagraphFont">
     <w:name w:val="Default Paragraph Font"/>
     <w:uiPriority w:val="1"/>
-    <w:semiHidden/>
     <w:unhideWhenUsed/>
   </w:style>
   <w:style w:type="table" w:default="1" w:styleId="TableNormal">
@@ -64816,7 +64789,7 @@
 </file>
 
 <file path=customXml/itemProps1.xml><?xml version="1.0" encoding="utf-8"?>
-<ds:datastoreItem xmlns:ds="http://schemas.openxmlformats.org/officeDocument/2006/customXml" ds:itemID="{5047D6C2-08FD-4D06-B9DD-7A645F3E9E0C}">
+<ds:datastoreItem xmlns:ds="http://schemas.openxmlformats.org/officeDocument/2006/customXml" ds:itemID="{2885036C-CEEF-4723-9345-831CFDE96FCC}">
   <ds:schemaRefs>
     <ds:schemaRef ds:uri="http://schemas.openxmlformats.org/officeDocument/2006/bibliography"/>
   </ds:schemaRefs>

</xml_diff>